<commit_message>
add necessary files, diss progress and notes for upcoming meeting
</commit_message>
<xml_diff>
--- a/Admin/MgmtFeedbackMeetings/2_2_23/Form B - 2_2_23 Minutes and Plan Form.docx
+++ b/Admin/MgmtFeedbackMeetings/2_2_23/Form B - 2_2_23 Minutes and Plan Form.docx
@@ -1,11 +1,13 @@
 
 <file path=word/document.xml><?xml version="1.0" encoding="utf-8"?>
-<w:document xmlns:wpc="http://schemas.microsoft.com/office/word/2010/wordprocessingCanvas" xmlns:cx="http://schemas.microsoft.com/office/drawing/2014/chartex" xmlns:cx1="http://schemas.microsoft.com/office/drawing/2015/9/8/chartex" xmlns:cx2="http://schemas.microsoft.com/office/drawing/2015/10/21/chartex" xmlns:cx3="http://schemas.microsoft.com/office/drawing/2016/5/9/chartex" xmlns:cx4="http://schemas.microsoft.com/office/drawing/2016/5/10/chartex" xmlns:cx5="http://schemas.microsoft.com/office/drawing/2016/5/11/chartex" xmlns:cx6="http://schemas.microsoft.com/office/drawing/2016/5/12/chartex" xmlns:cx7="http://schemas.microsoft.com/office/drawing/2016/5/13/chartex" xmlns:cx8="http://schemas.microsoft.com/office/drawing/2016/5/14/chartex" xmlns:mc="http://schemas.openxmlformats.org/markup-compatibility/2006" xmlns:aink="http://schemas.microsoft.com/office/drawing/2016/ink" xmlns:am3d="http://schemas.microsoft.com/office/drawing/2017/model3d" xmlns:o="urn:schemas-microsoft-com:office:office" xmlns:oel="http://schemas.microsoft.com/office/2019/extlst" xmlns:r="http://schemas.openxmlformats.org/officeDocument/2006/relationships" xmlns:m="http://schemas.openxmlformats.org/officeDocument/2006/math" xmlns:v="urn:schemas-microsoft-com:vml" xmlns:wp14="http://schemas.microsoft.com/office/word/2010/wordprocessingDrawing" xmlns:wp="http://schemas.openxmlformats.org/drawingml/2006/wordprocessingDrawing" xmlns:w10="urn:schemas-microsoft-com:office:word" xmlns:w="http://schemas.openxmlformats.org/wordprocessingml/2006/main" xmlns:w14="http://schemas.microsoft.com/office/word/2010/wordml" xmlns:w15="http://schemas.microsoft.com/office/word/2012/wordml" xmlns:w16cex="http://schemas.microsoft.com/office/word/2018/wordml/cex" xmlns:w16cid="http://schemas.microsoft.com/office/word/2016/wordml/cid" xmlns:w16="http://schemas.microsoft.com/office/word/2018/wordml" xmlns:w16sdtdh="http://schemas.microsoft.com/office/word/2020/wordml/sdtdatahash" xmlns:w16se="http://schemas.microsoft.com/office/word/2015/wordml/symex" xmlns:wpg="http://schemas.microsoft.com/office/word/2010/wordprocessingGroup" xmlns:wpi="http://schemas.microsoft.com/office/word/2010/wordprocessingInk" xmlns:wne="http://schemas.microsoft.com/office/word/2006/wordml" xmlns:wps="http://schemas.microsoft.com/office/word/2010/wordprocessingShape" mc:Ignorable="w14 w15 w16se w16cid w16 w16cex w16sdtdh wp14">
+<w:document xmlns:o="urn:schemas-microsoft-com:office:office" xmlns:r="http://schemas.openxmlformats.org/officeDocument/2006/relationships" xmlns:v="urn:schemas-microsoft-com:vml" xmlns:w="http://schemas.openxmlformats.org/wordprocessingml/2006/main" xmlns:w10="urn:schemas-microsoft-com:office:word" xmlns:wp="http://schemas.openxmlformats.org/drawingml/2006/wordprocessingDrawing" xmlns:wps="http://schemas.microsoft.com/office/word/2010/wordprocessingShape" xmlns:wpg="http://schemas.microsoft.com/office/word/2010/wordprocessingGroup" xmlns:mc="http://schemas.openxmlformats.org/markup-compatibility/2006" xmlns:wp14="http://schemas.microsoft.com/office/word/2010/wordprocessingDrawing" xmlns:w14="http://schemas.microsoft.com/office/word/2010/wordml" xmlns:w15="http://schemas.microsoft.com/office/word/2012/wordml" mc:Ignorable="w14 wp14 w15">
   <w:body>
     <w:p>
       <w:pPr>
+        <w:pStyle w:val="Normal"/>
         <w:jc w:val="center"/>
         <w:rPr>
+          <w:b/>
           <w:b/>
           <w:sz w:val="28"/>
           <w:szCs w:val="28"/>
@@ -22,46 +24,68 @@
     </w:p>
     <w:p>
       <w:pPr>
+        <w:pStyle w:val="Normal"/>
         <w:jc w:val="center"/>
         <w:rPr>
+          <w:b/>
           <w:b/>
           <w:sz w:val="28"/>
           <w:szCs w:val="28"/>
         </w:rPr>
       </w:pPr>
-    </w:p>
-    <w:p>
-      <w:pPr>
-        <w:jc w:val="center"/>
+      <w:r>
         <w:rPr>
           <w:b/>
           <w:sz w:val="28"/>
           <w:szCs w:val="28"/>
         </w:rPr>
-      </w:pPr>
-      <w:r>
-        <w:rPr>
+      </w:r>
+    </w:p>
+    <w:p>
+      <w:pPr>
+        <w:pStyle w:val="Normal"/>
+        <w:jc w:val="center"/>
+        <w:rPr>
+          <w:b/>
           <w:b/>
           <w:sz w:val="28"/>
           <w:szCs w:val="28"/>
         </w:rPr>
+      </w:pPr>
+      <w:r>
+        <w:rPr>
+          <w:b/>
+          <w:sz w:val="28"/>
+          <w:szCs w:val="28"/>
+        </w:rPr>
         <w:t>COMPUTING HONOURS PROJECT (COMP10034)</w:t>
       </w:r>
     </w:p>
     <w:p>
       <w:pPr>
+        <w:pStyle w:val="Normal"/>
         <w:jc w:val="center"/>
         <w:rPr>
+          <w:b/>
           <w:b/>
           <w:sz w:val="16"/>
           <w:szCs w:val="16"/>
         </w:rPr>
       </w:pPr>
-    </w:p>
-    <w:p>
-      <w:pPr>
+      <w:r>
+        <w:rPr>
+          <w:b/>
+          <w:sz w:val="16"/>
+          <w:szCs w:val="16"/>
+        </w:rPr>
+      </w:r>
+    </w:p>
+    <w:p>
+      <w:pPr>
+        <w:pStyle w:val="Normal"/>
         <w:jc w:val="center"/>
         <w:rPr>
+          <w:b/>
           <w:b/>
           <w:sz w:val="28"/>
           <w:szCs w:val="28"/>
@@ -78,8 +102,10 @@
     </w:p>
     <w:p>
       <w:pPr>
+        <w:pStyle w:val="Normal"/>
         <w:jc w:val="center"/>
         <w:rPr>
+          <w:i/>
           <w:i/>
           <w:sz w:val="24"/>
           <w:szCs w:val="24"/>
@@ -111,12 +137,38 @@
         <w:t xml:space="preserve"> the scheduled meeting)</w:t>
       </w:r>
     </w:p>
-    <w:p/>
-    <w:p/>
-    <w:p/>
-    <w:p>
-      <w:pPr>
-        <w:rPr>
+    <w:p>
+      <w:pPr>
+        <w:pStyle w:val="Normal"/>
+        <w:rPr/>
+      </w:pPr>
+      <w:r>
+        <w:rPr/>
+      </w:r>
+    </w:p>
+    <w:p>
+      <w:pPr>
+        <w:pStyle w:val="Normal"/>
+        <w:rPr/>
+      </w:pPr>
+      <w:r>
+        <w:rPr/>
+      </w:r>
+    </w:p>
+    <w:p>
+      <w:pPr>
+        <w:pStyle w:val="Normal"/>
+        <w:rPr/>
+      </w:pPr>
+      <w:r>
+        <w:rPr/>
+      </w:r>
+    </w:p>
+    <w:p>
+      <w:pPr>
+        <w:pStyle w:val="Normal"/>
+        <w:rPr>
+          <w:b/>
           <w:b/>
         </w:rPr>
       </w:pPr>
@@ -125,57 +177,60 @@
           <w:b/>
         </w:rPr>
         <w:t>Student: Kyle Christie</w:t>
-      </w:r>
-      <w:r>
-        <w:rPr>
-          <w:b/>
-        </w:rPr>
         <w:tab/>
-      </w:r>
-      <w:r>
-        <w:rPr>
-          <w:b/>
-        </w:rPr>
         <w:tab/>
-      </w:r>
-      <w:r>
-        <w:rPr>
-          <w:b/>
-        </w:rPr>
         <w:tab/>
-      </w:r>
-      <w:r>
-        <w:rPr>
-          <w:b/>
-        </w:rPr>
         <w:tab/>
         <w:t>Supervisor: Paul Keir</w:t>
       </w:r>
     </w:p>
     <w:p>
       <w:pPr>
-        <w:rPr>
-          <w:b/>
-        </w:rPr>
-      </w:pPr>
-    </w:p>
-    <w:p>
-      <w:pPr>
-        <w:rPr>
-          <w:b/>
-        </w:rPr>
-      </w:pPr>
-    </w:p>
-    <w:p>
-      <w:pPr>
-        <w:rPr>
-          <w:b/>
-        </w:rPr>
-      </w:pPr>
-    </w:p>
-    <w:p>
-      <w:pPr>
-        <w:rPr>
+        <w:pStyle w:val="Normal"/>
+        <w:rPr>
+          <w:b/>
+          <w:b/>
+        </w:rPr>
+      </w:pPr>
+      <w:r>
+        <w:rPr>
+          <w:b/>
+        </w:rPr>
+      </w:r>
+    </w:p>
+    <w:p>
+      <w:pPr>
+        <w:pStyle w:val="Normal"/>
+        <w:rPr>
+          <w:b/>
+          <w:b/>
+        </w:rPr>
+      </w:pPr>
+      <w:r>
+        <w:rPr>
+          <w:b/>
+        </w:rPr>
+      </w:r>
+    </w:p>
+    <w:p>
+      <w:pPr>
+        <w:pStyle w:val="Normal"/>
+        <w:rPr>
+          <w:b/>
+          <w:b/>
+        </w:rPr>
+      </w:pPr>
+      <w:r>
+        <w:rPr>
+          <w:b/>
+        </w:rPr>
+      </w:r>
+    </w:p>
+    <w:p>
+      <w:pPr>
+        <w:pStyle w:val="Normal"/>
+        <w:rPr>
+          <w:b/>
           <w:b/>
         </w:rPr>
       </w:pPr>
@@ -184,39 +239,45 @@
           <w:b/>
         </w:rPr>
         <w:t>Meeting Number: 4</w:t>
-      </w:r>
-      <w:r>
-        <w:rPr>
-          <w:b/>
-        </w:rPr>
         <w:tab/>
-      </w:r>
-      <w:r>
-        <w:rPr>
-          <w:b/>
-        </w:rPr>
         <w:tab/>
-      </w:r>
-      <w:r>
-        <w:rPr>
-          <w:b/>
-        </w:rPr>
         <w:tab/>
-      </w:r>
-      <w:r>
-        <w:rPr>
-          <w:b/>
-        </w:rPr>
         <w:tab/>
         <w:t>Date/Time: 2/2/23 @ 1100</w:t>
       </w:r>
     </w:p>
-    <w:p/>
-    <w:p/>
-    <w:p/>
-    <w:p>
-      <w:pPr>
-        <w:rPr>
+    <w:p>
+      <w:pPr>
+        <w:pStyle w:val="Normal"/>
+        <w:rPr/>
+      </w:pPr>
+      <w:r>
+        <w:rPr/>
+      </w:r>
+    </w:p>
+    <w:p>
+      <w:pPr>
+        <w:pStyle w:val="Normal"/>
+        <w:rPr/>
+      </w:pPr>
+      <w:r>
+        <w:rPr/>
+      </w:r>
+    </w:p>
+    <w:p>
+      <w:pPr>
+        <w:pStyle w:val="Normal"/>
+        <w:rPr/>
+      </w:pPr>
+      <w:r>
+        <w:rPr/>
+      </w:r>
+    </w:p>
+    <w:p>
+      <w:pPr>
+        <w:pStyle w:val="Normal"/>
+        <w:rPr>
+          <w:b/>
           <w:b/>
           <w:sz w:val="24"/>
           <w:szCs w:val="24"/>
@@ -231,14 +292,43 @@
         <w:t>MINUTES</w:t>
       </w:r>
     </w:p>
-    <w:p/>
-    <w:p>
-      <w:r>
+    <w:p>
+      <w:pPr>
+        <w:pStyle w:val="Normal"/>
+        <w:rPr/>
+      </w:pPr>
+      <w:r>
+        <w:rPr/>
+      </w:r>
+    </w:p>
+    <w:p>
+      <w:pPr>
+        <w:pStyle w:val="Normal"/>
+        <w:rPr/>
+      </w:pPr>
+      <w:r>
+        <w:rPr/>
         <w:t>The following tasks and issues were discussed and specific actions agreed:</w:t>
       </w:r>
     </w:p>
-    <w:p/>
-    <w:p/>
+    <w:p>
+      <w:pPr>
+        <w:pStyle w:val="Normal"/>
+        <w:rPr/>
+      </w:pPr>
+      <w:r>
+        <w:rPr/>
+      </w:r>
+    </w:p>
+    <w:p>
+      <w:pPr>
+        <w:pStyle w:val="Normal"/>
+        <w:rPr/>
+      </w:pPr>
+      <w:r>
+        <w:rPr/>
+      </w:r>
+    </w:p>
     <w:p>
       <w:pPr>
         <w:pStyle w:val="ListParagraph"/>
@@ -246,8 +336,10 @@
           <w:ilvl w:val="0"/>
           <w:numId w:val="1"/>
         </w:numPr>
-      </w:pPr>
-      <w:r>
+        <w:rPr/>
+      </w:pPr>
+      <w:r>
+        <w:rPr/>
         <w:t>Regarding the USB library issue: Use the USB contributors full repository. Continue to try working on this component, try communicating with the contributor to find help in solving any problems.</w:t>
       </w:r>
     </w:p>
@@ -258,15 +350,11 @@
           <w:ilvl w:val="0"/>
           <w:numId w:val="1"/>
         </w:numPr>
-      </w:pPr>
-      <w:r>
-        <w:t>Discussion on dissertation writing,</w:t>
-      </w:r>
-      <w:r>
-        <w:t xml:space="preserve"> highlighting new sections and their placement within the report.</w:t>
-      </w:r>
-      <w:r>
-        <w:t xml:space="preserve"> </w:t>
+        <w:rPr/>
+      </w:pPr>
+      <w:r>
+        <w:rPr/>
+        <w:t xml:space="preserve">Discussion on dissertation writing, highlighting new sections and their placement within the report. </w:t>
       </w:r>
     </w:p>
     <w:p>
@@ -276,8 +364,10 @@
           <w:ilvl w:val="0"/>
           <w:numId w:val="1"/>
         </w:numPr>
-      </w:pPr>
-      <w:r>
+        <w:rPr/>
+      </w:pPr>
+      <w:r>
+        <w:rPr/>
         <w:t>Discussion of new content that could be added to report to enrich existing sections.</w:t>
       </w:r>
     </w:p>
@@ -288,21 +378,46 @@
           <w:ilvl w:val="0"/>
           <w:numId w:val="1"/>
         </w:numPr>
-      </w:pPr>
-      <w:r>
+        <w:rPr/>
+      </w:pPr>
+      <w:r>
+        <w:rPr/>
         <w:t>Brief discussion on expectations of presentation.</w:t>
       </w:r>
     </w:p>
-    <w:p/>
-    <w:p>
-      <w:pPr>
-        <w:ind w:firstLine="0"/>
-      </w:pPr>
-    </w:p>
-    <w:p/>
-    <w:p>
-      <w:pPr>
-        <w:rPr>
+    <w:p>
+      <w:pPr>
+        <w:pStyle w:val="Normal"/>
+        <w:rPr/>
+      </w:pPr>
+      <w:r>
+        <w:rPr/>
+      </w:r>
+    </w:p>
+    <w:p>
+      <w:pPr>
+        <w:pStyle w:val="Normal"/>
+        <w:ind w:hanging="0"/>
+        <w:rPr/>
+      </w:pPr>
+      <w:r>
+        <w:rPr/>
+      </w:r>
+    </w:p>
+    <w:p>
+      <w:pPr>
+        <w:pStyle w:val="Normal"/>
+        <w:rPr/>
+      </w:pPr>
+      <w:r>
+        <w:rPr/>
+      </w:r>
+    </w:p>
+    <w:p>
+      <w:pPr>
+        <w:pStyle w:val="Normal"/>
+        <w:rPr>
+          <w:b/>
           <w:b/>
         </w:rPr>
       </w:pPr>
@@ -313,19 +428,53 @@
         <w:t>PLAN</w:t>
       </w:r>
     </w:p>
-    <w:p/>
-    <w:p>
-      <w:r>
+    <w:p>
+      <w:pPr>
+        <w:pStyle w:val="Normal"/>
+        <w:rPr/>
+      </w:pPr>
+      <w:r>
+        <w:rPr/>
+      </w:r>
+    </w:p>
+    <w:p>
+      <w:pPr>
+        <w:pStyle w:val="Normal"/>
+        <w:rPr/>
+      </w:pPr>
+      <w:r>
+        <w:rPr/>
         <w:t>The following tasks and timelines have been agreed both for the next month and beyond:</w:t>
       </w:r>
     </w:p>
-    <w:p/>
-    <w:p>
-      <w:r>
+    <w:p>
+      <w:pPr>
+        <w:pStyle w:val="Normal"/>
+        <w:rPr/>
+      </w:pPr>
+      <w:r>
+        <w:rPr/>
+      </w:r>
+    </w:p>
+    <w:p>
+      <w:pPr>
+        <w:pStyle w:val="Normal"/>
+        <w:rPr/>
+      </w:pPr>
+      <w:r>
+        <w:rPr/>
         <w:t>For the next month:</w:t>
       </w:r>
     </w:p>
-    <w:p/>
+    <w:p>
+      <w:pPr>
+        <w:pStyle w:val="Normal"/>
+        <w:rPr/>
+      </w:pPr>
+      <w:r>
+        <w:rPr/>
+      </w:r>
+    </w:p>
     <w:p>
       <w:pPr>
         <w:pStyle w:val="ListParagraph"/>
@@ -333,8 +482,10 @@
           <w:ilvl w:val="0"/>
           <w:numId w:val="2"/>
         </w:numPr>
-      </w:pPr>
-      <w:r>
+        <w:rPr/>
+      </w:pPr>
+      <w:r>
+        <w:rPr/>
         <w:t>Presentation writing.</w:t>
       </w:r>
     </w:p>
@@ -345,18 +496,41 @@
           <w:ilvl w:val="0"/>
           <w:numId w:val="2"/>
         </w:numPr>
-      </w:pPr>
-      <w:r>
+        <w:rPr/>
+      </w:pPr>
+      <w:r>
+        <w:rPr/>
         <w:t xml:space="preserve">Continuing work and investigation into the Rust for Linux USB contributions. </w:t>
       </w:r>
     </w:p>
-    <w:p/>
-    <w:p>
-      <w:r>
+    <w:p>
+      <w:pPr>
+        <w:pStyle w:val="Normal"/>
+        <w:rPr/>
+      </w:pPr>
+      <w:r>
+        <w:rPr/>
+      </w:r>
+    </w:p>
+    <w:p>
+      <w:pPr>
+        <w:pStyle w:val="Normal"/>
+        <w:rPr/>
+      </w:pPr>
+      <w:r>
+        <w:rPr/>
         <w:t>Beyond the next month</w:t>
       </w:r>
     </w:p>
-    <w:p/>
+    <w:p>
+      <w:pPr>
+        <w:pStyle w:val="Normal"/>
+        <w:rPr/>
+      </w:pPr>
+      <w:r>
+        <w:rPr/>
+      </w:r>
+    </w:p>
     <w:p>
       <w:pPr>
         <w:pStyle w:val="ListParagraph"/>
@@ -364,33 +538,39 @@
           <w:ilvl w:val="0"/>
           <w:numId w:val="3"/>
         </w:numPr>
-      </w:pPr>
-      <w:r>
+        <w:rPr/>
+      </w:pPr>
+      <w:r>
+        <w:rPr/>
         <w:t>Continue work on writing for dissertation/final report.</w:t>
       </w:r>
     </w:p>
     <w:p>
       <w:pPr>
-        <w:ind w:firstLine="0"/>
-      </w:pPr>
+        <w:pStyle w:val="Normal"/>
+        <w:ind w:hanging="0"/>
+        <w:rPr/>
+      </w:pPr>
+      <w:r>
+        <w:rPr/>
+      </w:r>
     </w:p>
     <w:sectPr>
+      <w:type w:val="nextPage"/>
       <w:pgSz w:w="11906" w:h="16838"/>
-      <w:pgMar w:top="1440" w:right="1440" w:bottom="1440" w:left="1440" w:header="0" w:footer="0" w:gutter="0"/>
-      <w:cols w:space="720"/>
-      <w:formProt w:val="0"/>
-      <w:docGrid w:linePitch="360" w:charSpace="4096"/>
+      <w:pgMar w:left="1440" w:right="1440" w:gutter="0" w:header="0" w:top="1440" w:footer="0" w:bottom="1440"/>
+      <w:pgNumType w:fmt="decimal"/>
+      <w:formProt w:val="false"/>
+      <w:textDirection w:val="lrTb"/>
+      <w:docGrid w:type="default" w:linePitch="360" w:charSpace="8192"/>
     </w:sectPr>
   </w:body>
 </w:document>
 </file>
 
 <file path=word/numbering.xml><?xml version="1.0" encoding="utf-8"?>
-<w:numbering xmlns:wpc="http://schemas.microsoft.com/office/word/2010/wordprocessingCanvas" xmlns:cx="http://schemas.microsoft.com/office/drawing/2014/chartex" xmlns:cx1="http://schemas.microsoft.com/office/drawing/2015/9/8/chartex" xmlns:cx2="http://schemas.microsoft.com/office/drawing/2015/10/21/chartex" xmlns:cx3="http://schemas.microsoft.com/office/drawing/2016/5/9/chartex" xmlns:cx4="http://schemas.microsoft.com/office/drawing/2016/5/10/chartex" xmlns:cx5="http://schemas.microsoft.com/office/drawing/2016/5/11/chartex" xmlns:cx6="http://schemas.microsoft.com/office/drawing/2016/5/12/chartex" xmlns:cx7="http://schemas.microsoft.com/office/drawing/2016/5/13/chartex" xmlns:cx8="http://schemas.microsoft.com/office/drawing/2016/5/14/chartex" xmlns:mc="http://schemas.openxmlformats.org/markup-compatibility/2006" xmlns:aink="http://schemas.microsoft.com/office/drawing/2016/ink" xmlns:am3d="http://schemas.microsoft.com/office/drawing/2017/model3d" xmlns:o="urn:schemas-microsoft-com:office:office" xmlns:oel="http://schemas.microsoft.com/office/2019/extlst" xmlns:r="http://schemas.openxmlformats.org/officeDocument/2006/relationships" xmlns:m="http://schemas.openxmlformats.org/officeDocument/2006/math" xmlns:v="urn:schemas-microsoft-com:vml" xmlns:wp14="http://schemas.microsoft.com/office/word/2010/wordprocessingDrawing" xmlns:wp="http://schemas.openxmlformats.org/drawingml/2006/wordprocessingDrawing" xmlns:w10="urn:schemas-microsoft-com:office:word" xmlns:w="http://schemas.openxmlformats.org/wordprocessingml/2006/main" xmlns:w14="http://schemas.microsoft.com/office/word/2010/wordml" xmlns:w15="http://schemas.microsoft.com/office/word/2012/wordml" xmlns:w16cex="http://schemas.microsoft.com/office/word/2018/wordml/cex" xmlns:w16cid="http://schemas.microsoft.com/office/word/2016/wordml/cid" xmlns:w16="http://schemas.microsoft.com/office/word/2018/wordml" xmlns:w16sdtdh="http://schemas.microsoft.com/office/word/2020/wordml/sdtdatahash" xmlns:w16se="http://schemas.microsoft.com/office/word/2015/wordml/symex" xmlns:wpg="http://schemas.microsoft.com/office/word/2010/wordprocessingGroup" xmlns:wpi="http://schemas.microsoft.com/office/word/2010/wordprocessingInk" xmlns:wne="http://schemas.microsoft.com/office/word/2006/wordml" xmlns:wps="http://schemas.microsoft.com/office/word/2010/wordprocessingShape" mc:Ignorable="w14 w15 w16se w16cid w16 w16cex w16sdtdh wp14">
-  <w:abstractNum w:abstractNumId="0" w15:restartNumberingAfterBreak="0">
-    <w:nsid w:val="2132400F"/>
-    <w:multiLevelType w:val="multilevel"/>
-    <w:tmpl w:val="8124AE80"/>
+<w:numbering xmlns:w="http://schemas.openxmlformats.org/wordprocessingml/2006/main" xmlns:o="urn:schemas-microsoft-com:office:office" xmlns:r="http://schemas.openxmlformats.org/officeDocument/2006/relationships" xmlns:v="urn:schemas-microsoft-com:vml" xmlns:mc="http://schemas.openxmlformats.org/markup-compatibility/2006" xmlns:w14="http://schemas.microsoft.com/office/word/2010/wordml" mc:Ignorable="w14">
+  <w:abstractNum w:abstractNumId="1">
     <w:lvl w:ilvl="0">
       <w:start w:val="1"/>
       <w:numFmt w:val="decimal"/>
@@ -402,6 +582,7 @@
         </w:tabs>
         <w:ind w:left="0" w:hanging="360"/>
       </w:pPr>
+      <w:rPr/>
     </w:lvl>
     <w:lvl w:ilvl="1">
       <w:start w:val="1"/>
@@ -524,10 +705,7 @@
       </w:rPr>
     </w:lvl>
   </w:abstractNum>
-  <w:abstractNum w:abstractNumId="1" w15:restartNumberingAfterBreak="0">
-    <w:nsid w:val="32063ADB"/>
-    <w:multiLevelType w:val="multilevel"/>
-    <w:tmpl w:val="2A7E927E"/>
+  <w:abstractNum w:abstractNumId="2">
     <w:lvl w:ilvl="0">
       <w:start w:val="1"/>
       <w:numFmt w:val="bullet"/>
@@ -664,10 +842,7 @@
       </w:rPr>
     </w:lvl>
   </w:abstractNum>
-  <w:abstractNum w:abstractNumId="2" w15:restartNumberingAfterBreak="0">
-    <w:nsid w:val="41CF7615"/>
-    <w:multiLevelType w:val="multilevel"/>
-    <w:tmpl w:val="A5F074EE"/>
+  <w:abstractNum w:abstractNumId="3">
     <w:lvl w:ilvl="0">
       <w:start w:val="1"/>
       <w:numFmt w:val="bullet"/>
@@ -804,10 +979,7 @@
       </w:rPr>
     </w:lvl>
   </w:abstractNum>
-  <w:abstractNum w:abstractNumId="3" w15:restartNumberingAfterBreak="0">
-    <w:nsid w:val="5DB82253"/>
-    <w:multiLevelType w:val="multilevel"/>
-    <w:tmpl w:val="16D8CE34"/>
+  <w:abstractNum w:abstractNumId="4">
     <w:lvl w:ilvl="0">
       <w:start w:val="1"/>
       <w:numFmt w:val="none"/>
@@ -818,7 +990,7 @@
         <w:tabs>
           <w:tab w:val="num" w:pos="0"/>
         </w:tabs>
-        <w:ind w:left="0" w:firstLine="0"/>
+        <w:ind w:left="0" w:hanging="0"/>
       </w:pPr>
     </w:lvl>
     <w:lvl w:ilvl="1">
@@ -831,7 +1003,7 @@
         <w:tabs>
           <w:tab w:val="num" w:pos="0"/>
         </w:tabs>
-        <w:ind w:left="0" w:firstLine="0"/>
+        <w:ind w:left="0" w:hanging="0"/>
       </w:pPr>
     </w:lvl>
     <w:lvl w:ilvl="2">
@@ -844,7 +1016,7 @@
         <w:tabs>
           <w:tab w:val="num" w:pos="0"/>
         </w:tabs>
-        <w:ind w:left="0" w:firstLine="0"/>
+        <w:ind w:left="0" w:hanging="0"/>
       </w:pPr>
     </w:lvl>
     <w:lvl w:ilvl="3">
@@ -857,7 +1029,7 @@
         <w:tabs>
           <w:tab w:val="num" w:pos="0"/>
         </w:tabs>
-        <w:ind w:left="0" w:firstLine="0"/>
+        <w:ind w:left="0" w:hanging="0"/>
       </w:pPr>
     </w:lvl>
     <w:lvl w:ilvl="4">
@@ -870,7 +1042,7 @@
         <w:tabs>
           <w:tab w:val="num" w:pos="0"/>
         </w:tabs>
-        <w:ind w:left="0" w:firstLine="0"/>
+        <w:ind w:left="0" w:hanging="0"/>
       </w:pPr>
     </w:lvl>
     <w:lvl w:ilvl="5">
@@ -883,7 +1055,7 @@
         <w:tabs>
           <w:tab w:val="num" w:pos="0"/>
         </w:tabs>
-        <w:ind w:left="0" w:firstLine="0"/>
+        <w:ind w:left="0" w:hanging="0"/>
       </w:pPr>
     </w:lvl>
     <w:lvl w:ilvl="6">
@@ -896,7 +1068,7 @@
         <w:tabs>
           <w:tab w:val="num" w:pos="0"/>
         </w:tabs>
-        <w:ind w:left="0" w:firstLine="0"/>
+        <w:ind w:left="0" w:hanging="0"/>
       </w:pPr>
     </w:lvl>
     <w:lvl w:ilvl="7">
@@ -909,7 +1081,7 @@
         <w:tabs>
           <w:tab w:val="num" w:pos="0"/>
         </w:tabs>
-        <w:ind w:left="0" w:firstLine="0"/>
+        <w:ind w:left="0" w:hanging="0"/>
       </w:pPr>
     </w:lvl>
     <w:lvl w:ilvl="8">
@@ -922,31 +1094,31 @@
         <w:tabs>
           <w:tab w:val="num" w:pos="0"/>
         </w:tabs>
-        <w:ind w:left="0" w:firstLine="0"/>
+        <w:ind w:left="0" w:hanging="0"/>
       </w:pPr>
     </w:lvl>
   </w:abstractNum>
-  <w:num w:numId="1" w16cid:durableId="99877047">
-    <w:abstractNumId w:val="0"/>
-  </w:num>
-  <w:num w:numId="2" w16cid:durableId="345131083">
+  <w:num w:numId="1">
     <w:abstractNumId w:val="1"/>
   </w:num>
-  <w:num w:numId="3" w16cid:durableId="1543321984">
+  <w:num w:numId="2">
     <w:abstractNumId w:val="2"/>
   </w:num>
-  <w:num w:numId="4" w16cid:durableId="997926030">
+  <w:num w:numId="3">
     <w:abstractNumId w:val="3"/>
+  </w:num>
+  <w:num w:numId="4">
+    <w:abstractNumId w:val="4"/>
   </w:num>
 </w:numbering>
 </file>
 
 <file path=word/styles.xml><?xml version="1.0" encoding="utf-8"?>
-<w:styles xmlns:mc="http://schemas.openxmlformats.org/markup-compatibility/2006" xmlns:r="http://schemas.openxmlformats.org/officeDocument/2006/relationships" xmlns:w="http://schemas.openxmlformats.org/wordprocessingml/2006/main" xmlns:w14="http://schemas.microsoft.com/office/word/2010/wordml" xmlns:w15="http://schemas.microsoft.com/office/word/2012/wordml" xmlns:w16cex="http://schemas.microsoft.com/office/word/2018/wordml/cex" xmlns:w16cid="http://schemas.microsoft.com/office/word/2016/wordml/cid" xmlns:w16="http://schemas.microsoft.com/office/word/2018/wordml" xmlns:w16sdtdh="http://schemas.microsoft.com/office/word/2020/wordml/sdtdatahash" xmlns:w16se="http://schemas.microsoft.com/office/word/2015/wordml/symex" mc:Ignorable="w14 w15 w16se w16cid w16 w16cex w16sdtdh">
+<w:styles xmlns:w="http://schemas.openxmlformats.org/wordprocessingml/2006/main" xmlns:w14="http://schemas.microsoft.com/office/word/2010/wordml" xmlns:mc="http://schemas.openxmlformats.org/markup-compatibility/2006" mc:Ignorable="w14">
   <w:docDefaults>
     <w:rPrDefault>
       <w:rPr>
-        <w:rFonts w:asciiTheme="minorHAnsi" w:eastAsiaTheme="minorHAnsi" w:hAnsiTheme="minorHAnsi" w:cstheme="minorBidi"/>
+        <w:rFonts w:ascii="Calibri" w:hAnsi="Calibri" w:eastAsia="Calibri" w:cs="" w:asciiTheme="minorHAnsi" w:cstheme="minorBidi" w:eastAsiaTheme="minorHAnsi" w:hAnsiTheme="minorHAnsi"/>
         <w:sz w:val="22"/>
         <w:szCs w:val="22"/>
         <w:lang w:val="en-GB" w:eastAsia="en-US" w:bidi="ar-SA"/>
@@ -954,21 +1126,21 @@
     </w:rPrDefault>
     <w:pPrDefault>
       <w:pPr>
-        <w:suppressAutoHyphens/>
+        <w:suppressAutoHyphens w:val="true"/>
       </w:pPr>
     </w:pPrDefault>
   </w:docDefaults>
   <w:latentStyles w:defLockedState="0" w:defUIPriority="99" w:defSemiHidden="0" w:defUnhideWhenUsed="0" w:defQFormat="0" w:count="376">
     <w:lsdException w:name="Normal" w:uiPriority="0" w:qFormat="1"/>
     <w:lsdException w:name="heading 1" w:uiPriority="9" w:qFormat="1"/>
-    <w:lsdException w:name="heading 2" w:semiHidden="1" w:uiPriority="9" w:unhideWhenUsed="1" w:qFormat="1"/>
-    <w:lsdException w:name="heading 3" w:semiHidden="1" w:uiPriority="9" w:unhideWhenUsed="1" w:qFormat="1"/>
-    <w:lsdException w:name="heading 4" w:semiHidden="1" w:uiPriority="9" w:unhideWhenUsed="1" w:qFormat="1"/>
-    <w:lsdException w:name="heading 5" w:semiHidden="1" w:uiPriority="9" w:unhideWhenUsed="1" w:qFormat="1"/>
-    <w:lsdException w:name="heading 6" w:semiHidden="1" w:uiPriority="9" w:unhideWhenUsed="1" w:qFormat="1"/>
-    <w:lsdException w:name="heading 7" w:semiHidden="1" w:uiPriority="9" w:unhideWhenUsed="1" w:qFormat="1"/>
-    <w:lsdException w:name="heading 8" w:semiHidden="1" w:uiPriority="9" w:unhideWhenUsed="1" w:qFormat="1"/>
-    <w:lsdException w:name="heading 9" w:semiHidden="1" w:uiPriority="9" w:unhideWhenUsed="1" w:qFormat="1"/>
+    <w:lsdException w:name="heading 2" w:uiPriority="9" w:semiHidden="1" w:unhideWhenUsed="1" w:qFormat="1"/>
+    <w:lsdException w:name="heading 3" w:uiPriority="9" w:semiHidden="1" w:unhideWhenUsed="1" w:qFormat="1"/>
+    <w:lsdException w:name="heading 4" w:uiPriority="9" w:semiHidden="1" w:unhideWhenUsed="1" w:qFormat="1"/>
+    <w:lsdException w:name="heading 5" w:uiPriority="9" w:semiHidden="1" w:unhideWhenUsed="1" w:qFormat="1"/>
+    <w:lsdException w:name="heading 6" w:uiPriority="9" w:semiHidden="1" w:unhideWhenUsed="1" w:qFormat="1"/>
+    <w:lsdException w:name="heading 7" w:uiPriority="9" w:semiHidden="1" w:unhideWhenUsed="1" w:qFormat="1"/>
+    <w:lsdException w:name="heading 8" w:uiPriority="9" w:semiHidden="1" w:unhideWhenUsed="1" w:qFormat="1"/>
+    <w:lsdException w:name="heading 9" w:uiPriority="9" w:semiHidden="1" w:unhideWhenUsed="1" w:qFormat="1"/>
     <w:lsdException w:name="index 1" w:semiHidden="1" w:unhideWhenUsed="1"/>
     <w:lsdException w:name="index 2" w:semiHidden="1" w:unhideWhenUsed="1"/>
     <w:lsdException w:name="index 3" w:semiHidden="1" w:unhideWhenUsed="1"/>
@@ -978,22 +1150,22 @@
     <w:lsdException w:name="index 7" w:semiHidden="1" w:unhideWhenUsed="1"/>
     <w:lsdException w:name="index 8" w:semiHidden="1" w:unhideWhenUsed="1"/>
     <w:lsdException w:name="index 9" w:semiHidden="1" w:unhideWhenUsed="1"/>
-    <w:lsdException w:name="toc 1" w:semiHidden="1" w:uiPriority="39" w:unhideWhenUsed="1"/>
-    <w:lsdException w:name="toc 2" w:semiHidden="1" w:uiPriority="39" w:unhideWhenUsed="1"/>
-    <w:lsdException w:name="toc 3" w:semiHidden="1" w:uiPriority="39" w:unhideWhenUsed="1"/>
-    <w:lsdException w:name="toc 4" w:semiHidden="1" w:uiPriority="39" w:unhideWhenUsed="1"/>
-    <w:lsdException w:name="toc 5" w:semiHidden="1" w:uiPriority="39" w:unhideWhenUsed="1"/>
-    <w:lsdException w:name="toc 6" w:semiHidden="1" w:uiPriority="39" w:unhideWhenUsed="1"/>
-    <w:lsdException w:name="toc 7" w:semiHidden="1" w:uiPriority="39" w:unhideWhenUsed="1"/>
-    <w:lsdException w:name="toc 8" w:semiHidden="1" w:uiPriority="39" w:unhideWhenUsed="1"/>
-    <w:lsdException w:name="toc 9" w:semiHidden="1" w:uiPriority="39" w:unhideWhenUsed="1"/>
+    <w:lsdException w:name="toc 1" w:uiPriority="39" w:semiHidden="1" w:unhideWhenUsed="1"/>
+    <w:lsdException w:name="toc 2" w:uiPriority="39" w:semiHidden="1" w:unhideWhenUsed="1"/>
+    <w:lsdException w:name="toc 3" w:uiPriority="39" w:semiHidden="1" w:unhideWhenUsed="1"/>
+    <w:lsdException w:name="toc 4" w:uiPriority="39" w:semiHidden="1" w:unhideWhenUsed="1"/>
+    <w:lsdException w:name="toc 5" w:uiPriority="39" w:semiHidden="1" w:unhideWhenUsed="1"/>
+    <w:lsdException w:name="toc 6" w:uiPriority="39" w:semiHidden="1" w:unhideWhenUsed="1"/>
+    <w:lsdException w:name="toc 7" w:uiPriority="39" w:semiHidden="1" w:unhideWhenUsed="1"/>
+    <w:lsdException w:name="toc 8" w:uiPriority="39" w:semiHidden="1" w:unhideWhenUsed="1"/>
+    <w:lsdException w:name="toc 9" w:uiPriority="39" w:semiHidden="1" w:unhideWhenUsed="1"/>
     <w:lsdException w:name="Normal Indent" w:semiHidden="1" w:unhideWhenUsed="1"/>
     <w:lsdException w:name="footnote text" w:semiHidden="1" w:unhideWhenUsed="1"/>
     <w:lsdException w:name="annotation text" w:semiHidden="1" w:unhideWhenUsed="1"/>
     <w:lsdException w:name="header" w:semiHidden="1" w:unhideWhenUsed="1"/>
     <w:lsdException w:name="footer" w:semiHidden="1" w:unhideWhenUsed="1"/>
     <w:lsdException w:name="index heading" w:semiHidden="1" w:unhideWhenUsed="1"/>
-    <w:lsdException w:name="caption" w:semiHidden="1" w:uiPriority="35" w:unhideWhenUsed="1" w:qFormat="1"/>
+    <w:lsdException w:name="caption" w:uiPriority="35" w:semiHidden="1" w:unhideWhenUsed="1" w:qFormat="1"/>
     <w:lsdException w:name="table of figures" w:semiHidden="1" w:unhideWhenUsed="1"/>
     <w:lsdException w:name="envelope address" w:semiHidden="1" w:unhideWhenUsed="1"/>
     <w:lsdException w:name="envelope return" w:semiHidden="1" w:unhideWhenUsed="1"/>
@@ -1024,7 +1196,7 @@
     <w:lsdException w:name="Title" w:uiPriority="10" w:qFormat="1"/>
     <w:lsdException w:name="Closing" w:semiHidden="1" w:unhideWhenUsed="1"/>
     <w:lsdException w:name="Signature" w:semiHidden="1" w:unhideWhenUsed="1"/>
-    <w:lsdException w:name="Default Paragraph Font" w:semiHidden="1" w:uiPriority="1" w:unhideWhenUsed="1"/>
+    <w:lsdException w:name="Default Paragraph Font" w:uiPriority="1" w:semiHidden="1" w:unhideWhenUsed="1"/>
     <w:lsdException w:name="Body Text" w:semiHidden="1" w:unhideWhenUsed="1"/>
     <w:lsdException w:name="Body Text Indent" w:semiHidden="1" w:unhideWhenUsed="1"/>
     <w:lsdException w:name="List Continue" w:semiHidden="1" w:unhideWhenUsed="1"/>
@@ -1224,8 +1396,8 @@
     <w:lsdException w:name="Subtle Reference" w:uiPriority="31" w:qFormat="1"/>
     <w:lsdException w:name="Intense Reference" w:uiPriority="32" w:qFormat="1"/>
     <w:lsdException w:name="Book Title" w:uiPriority="33" w:qFormat="1"/>
-    <w:lsdException w:name="Bibliography" w:semiHidden="1" w:uiPriority="37" w:unhideWhenUsed="1"/>
-    <w:lsdException w:name="TOC Heading" w:semiHidden="1" w:uiPriority="39" w:unhideWhenUsed="1" w:qFormat="1"/>
+    <w:lsdException w:name="Bibliography" w:uiPriority="37" w:semiHidden="1" w:unhideWhenUsed="1"/>
+    <w:lsdException w:name="TOC Heading" w:uiPriority="39" w:semiHidden="1" w:unhideWhenUsed="1" w:qFormat="1"/>
     <w:lsdException w:name="Plain Table 1" w:uiPriority="41"/>
     <w:lsdException w:name="Plain Table 2" w:uiPriority="42"/>
     <w:lsdException w:name="Plain Table 3" w:uiPriority="43"/>
@@ -1336,72 +1508,94 @@
     <w:lsdException w:name="Unresolved Mention" w:semiHidden="1" w:unhideWhenUsed="1"/>
     <w:lsdException w:name="Smart Link" w:semiHidden="1" w:unhideWhenUsed="1"/>
   </w:latentStyles>
-  <w:style w:type="paragraph" w:default="1" w:styleId="Normal">
+  <w:style w:type="paragraph" w:styleId="Normal" w:default="1">
     <w:name w:val="Normal"/>
     <w:qFormat/>
-    <w:rsid w:val="00B600F4"/>
+    <w:rsid w:val="00b600f4"/>
     <w:pPr>
+      <w:widowControl/>
+      <w:suppressAutoHyphens w:val="true"/>
+      <w:bidi w:val="0"/>
+      <w:spacing w:before="0" w:after="0"/>
       <w:ind w:hanging="720"/>
       <w:jc w:val="both"/>
     </w:pPr>
+    <w:rPr>
+      <w:rFonts w:ascii="Calibri" w:hAnsi="Calibri" w:eastAsia="Calibri" w:cs="" w:asciiTheme="minorHAnsi" w:cstheme="minorBidi" w:eastAsiaTheme="minorHAnsi" w:hAnsiTheme="minorHAnsi"/>
+      <w:color w:val="auto"/>
+      <w:kern w:val="0"/>
+      <w:sz w:val="22"/>
+      <w:szCs w:val="22"/>
+      <w:lang w:val="en-GB" w:eastAsia="en-US" w:bidi="ar-SA"/>
+    </w:rPr>
   </w:style>
-  <w:style w:type="character" w:default="1" w:styleId="DefaultParagraphFont">
+  <w:style w:type="character" w:styleId="DefaultParagraphFont" w:default="1">
     <w:name w:val="Default Paragraph Font"/>
     <w:uiPriority w:val="1"/>
     <w:semiHidden/>
     <w:unhideWhenUsed/>
+    <w:qFormat/>
+    <w:rPr/>
   </w:style>
-  <w:style w:type="table" w:default="1" w:styleId="TableNormal">
-    <w:name w:val="Normal Table"/>
-    <w:uiPriority w:val="99"/>
-    <w:semiHidden/>
-    <w:unhideWhenUsed/>
-    <w:tblPr>
-      <w:tblInd w:w="0" w:type="dxa"/>
-      <w:tblCellMar>
-        <w:top w:w="0" w:type="dxa"/>
-        <w:left w:w="108" w:type="dxa"/>
-        <w:bottom w:w="0" w:type="dxa"/>
-        <w:right w:w="108" w:type="dxa"/>
-      </w:tblCellMar>
-    </w:tblPr>
-  </w:style>
-  <w:style w:type="numbering" w:default="1" w:styleId="NoList">
-    <w:name w:val="No List"/>
-    <w:uiPriority w:val="99"/>
-    <w:semiHidden/>
-    <w:unhideWhenUsed/>
-  </w:style>
-  <w:style w:type="paragraph" w:customStyle="1" w:styleId="Heading">
+  <w:style w:type="paragraph" w:styleId="Heading" w:customStyle="1">
     <w:name w:val="Heading"/>
     <w:basedOn w:val="Normal"/>
-    <w:next w:val="BodyText"/>
+    <w:next w:val="TextBody"/>
     <w:qFormat/>
     <w:pPr>
-      <w:keepNext/>
+      <w:keepNext w:val="true"/>
       <w:spacing w:before="240" w:after="120"/>
     </w:pPr>
     <w:rPr>
-      <w:rFonts w:ascii="Liberation Sans" w:eastAsia="Noto Sans CJK SC" w:hAnsi="Liberation Sans" w:cs="Lohit Devanagari"/>
+      <w:rFonts w:ascii="Liberation Sans" w:hAnsi="Liberation Sans" w:eastAsia="Noto Sans CJK SC" w:cs="Lohit Devanagari"/>
       <w:sz w:val="28"/>
       <w:szCs w:val="28"/>
     </w:rPr>
   </w:style>
-  <w:style w:type="paragraph" w:styleId="BodyText">
+  <w:style w:type="paragraph" w:styleId="TextBody">
     <w:name w:val="Body Text"/>
     <w:basedOn w:val="Normal"/>
     <w:pPr>
-      <w:spacing w:after="140" w:line="276" w:lineRule="auto"/>
+      <w:spacing w:lineRule="auto" w:line="276" w:before="0" w:after="140"/>
     </w:pPr>
+    <w:rPr/>
   </w:style>
   <w:style w:type="paragraph" w:styleId="List">
     <w:name w:val="List"/>
-    <w:basedOn w:val="BodyText"/>
+    <w:basedOn w:val="TextBody"/>
+    <w:pPr/>
     <w:rPr>
       <w:rFonts w:cs="Lohit Devanagari"/>
     </w:rPr>
   </w:style>
   <w:style w:type="paragraph" w:styleId="Caption">
+    <w:name w:val="Caption"/>
+    <w:basedOn w:val="Normal"/>
+    <w:qFormat/>
+    <w:pPr>
+      <w:suppressLineNumbers/>
+      <w:spacing w:before="120" w:after="120"/>
+    </w:pPr>
+    <w:rPr>
+      <w:rFonts w:cs="Lohit Devanagari"/>
+      <w:i/>
+      <w:iCs/>
+      <w:sz w:val="24"/>
+      <w:szCs w:val="24"/>
+    </w:rPr>
+  </w:style>
+  <w:style w:type="paragraph" w:styleId="Index" w:customStyle="1">
+    <w:name w:val="Index"/>
+    <w:basedOn w:val="Normal"/>
+    <w:qFormat/>
+    <w:pPr>
+      <w:suppressLineNumbers/>
+    </w:pPr>
+    <w:rPr>
+      <w:rFonts w:cs="Lohit Devanagari"/>
+    </w:rPr>
+  </w:style>
+  <w:style w:type="paragraph" w:styleId="Caption1">
     <w:name w:val="caption"/>
     <w:basedOn w:val="Normal"/>
     <w:qFormat/>
@@ -1417,28 +1611,39 @@
       <w:szCs w:val="24"/>
     </w:rPr>
   </w:style>
-  <w:style w:type="paragraph" w:customStyle="1" w:styleId="Index">
-    <w:name w:val="Index"/>
-    <w:basedOn w:val="Normal"/>
-    <w:qFormat/>
-    <w:pPr>
-      <w:suppressLineNumbers/>
-    </w:pPr>
-    <w:rPr>
-      <w:rFonts w:cs="Lohit Devanagari"/>
-      <w:lang/>
-    </w:rPr>
-  </w:style>
   <w:style w:type="paragraph" w:styleId="ListParagraph">
     <w:name w:val="List Paragraph"/>
     <w:basedOn w:val="Normal"/>
     <w:uiPriority w:val="34"/>
     <w:qFormat/>
-    <w:rsid w:val="006A790C"/>
+    <w:rsid w:val="006a790c"/>
     <w:pPr>
-      <w:ind w:left="720"/>
+      <w:spacing w:before="0" w:after="0"/>
+      <w:ind w:left="720" w:hanging="720"/>
       <w:contextualSpacing/>
     </w:pPr>
+    <w:rPr/>
+  </w:style>
+  <w:style w:type="numbering" w:styleId="NoList" w:default="1">
+    <w:name w:val="No List"/>
+    <w:uiPriority w:val="99"/>
+    <w:semiHidden/>
+    <w:unhideWhenUsed/>
+    <w:qFormat/>
+  </w:style>
+  <w:style w:type="table" w:default="1" w:styleId="TableNormal">
+    <w:name w:val="Normal Table"/>
+    <w:uiPriority w:val="99"/>
+    <w:semiHidden/>
+    <w:unhideWhenUsed/>
+    <w:tblPr>
+      <w:tblCellMar>
+        <w:top w:w="0" w:type="dxa"/>
+        <w:left w:w="108" w:type="dxa"/>
+        <w:bottom w:w="0" w:type="dxa"/>
+        <w:right w:w="108" w:type="dxa"/>
+      </w:tblCellMar>
+    </w:tblPr>
   </w:style>
 </w:styles>
 </file>

</xml_diff>